<commit_message>
added pdf format for cover letter/email
</commit_message>
<xml_diff>
--- a/Class 28 & Class 29 Get A Job/Josef Kretz Software Engineer.docx
+++ b/Class 28 & Class 29 Get A Job/Josef Kretz Software Engineer.docx
@@ -24,16 +24,15 @@
     <w:tbl>
       <w:tblPr>
         <w:tblStyle w:val="a0"/>
-        <w:tblW w:w="10485" w:type="dxa"/>
-        <w:tblLayout w:type="fixed"/>
+        <w:tblW w:w="0" w:type="auto"/>
         <w:tblCellMar>
           <w:left w:w="144" w:type="dxa"/>
         </w:tblCellMar>
         <w:tblLook w:val="0000" w:firstRow="0" w:lastRow="0" w:firstColumn="0" w:lastColumn="0" w:noHBand="0" w:noVBand="0"/>
       </w:tblPr>
       <w:tblGrid>
-        <w:gridCol w:w="7695"/>
-        <w:gridCol w:w="2790"/>
+        <w:gridCol w:w="7551"/>
+        <w:gridCol w:w="2915"/>
       </w:tblGrid>
       <w:tr>
         <w:trPr>
@@ -41,7 +40,7 @@
         </w:trPr>
         <w:tc>
           <w:tcPr>
-            <w:tcW w:w="10485" w:type="dxa"/>
+            <w:tcW w:w="0" w:type="auto"/>
             <w:gridSpan w:val="2"/>
           </w:tcPr>
           <w:p>
@@ -68,8 +67,19 @@
                 <w:sz w:val="36"/>
                 <w:szCs w:val="36"/>
               </w:rPr>
-              <w:t>Josef Kretz</w:t>
-            </w:r>
+              <w:t xml:space="preserve">Josef </w:t>
+            </w:r>
+            <w:proofErr w:type="spellStart"/>
+            <w:r>
+              <w:rPr>
+                <w:b/>
+                <w:color w:val="0B101C"/>
+                <w:sz w:val="36"/>
+                <w:szCs w:val="36"/>
+              </w:rPr>
+              <w:t>Kretz</w:t>
+            </w:r>
+            <w:proofErr w:type="spellEnd"/>
           </w:p>
           <w:p>
             <w:pPr>
@@ -97,7 +107,7 @@
       <w:tr>
         <w:tc>
           <w:tcPr>
-            <w:tcW w:w="7695" w:type="dxa"/>
+            <w:tcW w:w="0" w:type="auto"/>
           </w:tcPr>
           <w:p>
             <w:pPr>
@@ -115,8 +125,20 @@
               <w:ind w:right="45"/>
             </w:pPr>
             <w:r>
-              <w:t xml:space="preserve">Creative, detail-oriented, software engineer with a deep interest in AI. Proven track record of creating and implementing successful front and back end web applications. Looking to bring my skills to a tech company with global reach. </w:t>
-            </w:r>
+              <w:t>Creative, detail-or</w:t>
+            </w:r>
+            <w:r>
+              <w:t>iented, software engineer with an interest in Web3.0</w:t>
+            </w:r>
+            <w:r>
+              <w:t xml:space="preserve">. Proven track record of creating and implementing successful front and back end web applications. Looking to bring my skills to a tech company with global reach. </w:t>
+            </w:r>
+          </w:p>
+          <w:p>
+            <w:pPr>
+              <w:spacing w:before="120" w:after="0"/>
+              <w:ind w:right="45"/>
+            </w:pPr>
           </w:p>
           <w:p>
             <w:pPr>
@@ -133,7 +155,13 @@
               <w:spacing w:before="120"/>
             </w:pPr>
             <w:r>
-              <w:t xml:space="preserve">Software Engineer at 100devs, Los Angeles, CA   </w:t>
+              <w:t xml:space="preserve">Software Engineer at 100devs, </w:t>
+            </w:r>
+            <w:r>
+              <w:t>Remote</w:t>
+            </w:r>
+            <w:r>
+              <w:t xml:space="preserve">   </w:t>
             </w:r>
           </w:p>
           <w:p>
@@ -154,7 +182,34 @@
                 <w:sz w:val="16"/>
                 <w:szCs w:val="16"/>
               </w:rPr>
-              <w:t>October 2020 — Present</w:t>
+              <w:t>January</w:t>
+            </w:r>
+            <w:r>
+              <w:rPr>
+                <w:b w:val="0"/>
+                <w:color w:val="2886E7"/>
+                <w:sz w:val="16"/>
+                <w:szCs w:val="16"/>
+              </w:rPr>
+              <w:t xml:space="preserve"> </w:t>
+            </w:r>
+            <w:r>
+              <w:rPr>
+                <w:b w:val="0"/>
+                <w:color w:val="2886E7"/>
+                <w:sz w:val="16"/>
+                <w:szCs w:val="16"/>
+              </w:rPr>
+              <w:t>2022</w:t>
+            </w:r>
+            <w:r>
+              <w:rPr>
+                <w:b w:val="0"/>
+                <w:color w:val="2886E7"/>
+                <w:sz w:val="16"/>
+                <w:szCs w:val="16"/>
+              </w:rPr>
+              <w:t xml:space="preserve"> — Present</w:t>
             </w:r>
           </w:p>
           <w:p>
@@ -208,6 +263,14 @@
                 <w:b/>
               </w:rPr>
             </w:pPr>
+          </w:p>
+          <w:p>
+            <w:pPr>
+              <w:spacing w:before="120" w:after="0" w:line="240" w:lineRule="auto"/>
+              <w:rPr>
+                <w:b/>
+              </w:rPr>
+            </w:pPr>
             <w:r>
               <w:rPr>
                 <w:b/>
@@ -220,65 +283,140 @@
               <w:spacing w:before="120" w:after="0"/>
               <w:ind w:right="-405"/>
             </w:pPr>
-            <w:r>
-              <w:rPr>
-                <w:b/>
-              </w:rPr>
-              <w:t xml:space="preserve">Hip Coffee Co (Fullstack Web App) </w:t>
-            </w:r>
-            <w:r>
-              <w:t>–  Cashier can take coffee orders from customers with their names. Baristas can login to the app and see orders that have been made, mark them as complete. Orders that have been completed will note which barista completed the order. </w:t>
-            </w:r>
-          </w:p>
-          <w:p>
-            <w:pPr>
-              <w:spacing w:before="120" w:after="0"/>
-            </w:pPr>
-            <w:r>
-              <w:rPr>
-                <w:b/>
-              </w:rPr>
-              <w:t xml:space="preserve">Happy Notes (Fullstack Web App) </w:t>
-            </w:r>
-            <w:r>
-              <w:t xml:space="preserve">– Users can login to their profile and find their list of notes. They can add new notes through an input, which they can then edit or delete all notes in their profile. </w:t>
-            </w:r>
-          </w:p>
-          <w:p>
-            <w:pPr>
-              <w:spacing w:before="120" w:after="0"/>
-              <w:rPr>
-                <w:b/>
-              </w:rPr>
-            </w:pPr>
-            <w:r>
-              <w:rPr>
-                <w:b/>
-              </w:rPr>
-              <w:t xml:space="preserve">100Hours Project </w:t>
+            <w:proofErr w:type="spellStart"/>
+            <w:r>
+              <w:rPr>
+                <w:b/>
+              </w:rPr>
+              <w:t>SimpleCalculator</w:t>
+            </w:r>
+            <w:proofErr w:type="spellEnd"/>
+            <w:r>
+              <w:rPr>
+                <w:b/>
+              </w:rPr>
+              <w:t xml:space="preserve"> (</w:t>
+            </w:r>
+            <w:proofErr w:type="spellStart"/>
+            <w:r>
+              <w:rPr>
+                <w:b/>
+              </w:rPr>
+              <w:t>F</w:t>
+            </w:r>
+            <w:r>
+              <w:rPr>
+                <w:b/>
+              </w:rPr>
+              <w:t>rontEnd</w:t>
+            </w:r>
+            <w:proofErr w:type="spellEnd"/>
+            <w:r>
+              <w:rPr>
+                <w:b/>
+              </w:rPr>
+              <w:t xml:space="preserve"> Web App) </w:t>
+            </w:r>
+            <w:r>
+              <w:t xml:space="preserve">–  </w:t>
+            </w:r>
+            <w:r>
+              <w:t>A simple JavaScript based calculator that does basic math</w:t>
+            </w:r>
+          </w:p>
+          <w:p>
+            <w:pPr>
+              <w:spacing w:before="120" w:after="0"/>
+            </w:pPr>
+            <w:proofErr w:type="spellStart"/>
+            <w:r>
+              <w:rPr>
+                <w:b/>
+              </w:rPr>
+              <w:t>Drumkit</w:t>
+            </w:r>
+            <w:proofErr w:type="spellEnd"/>
+            <w:r>
+              <w:rPr>
+                <w:b/>
+              </w:rPr>
+              <w:t xml:space="preserve"> (</w:t>
+            </w:r>
+            <w:proofErr w:type="spellStart"/>
+            <w:r>
+              <w:rPr>
+                <w:b/>
+              </w:rPr>
+              <w:t>F</w:t>
+            </w:r>
+            <w:r>
+              <w:rPr>
+                <w:b/>
+              </w:rPr>
+              <w:t>rontEnd</w:t>
+            </w:r>
+            <w:proofErr w:type="spellEnd"/>
+            <w:r>
+              <w:rPr>
+                <w:b/>
+              </w:rPr>
+              <w:t xml:space="preserve"> Web App) </w:t>
+            </w:r>
+            <w:r>
+              <w:t xml:space="preserve">– </w:t>
+            </w:r>
+            <w:r>
+              <w:t>Use your keyboard to play the drums on nine different notes</w:t>
+            </w:r>
+            <w:r>
+              <w:t xml:space="preserve"> </w:t>
+            </w:r>
+          </w:p>
+          <w:p>
+            <w:pPr>
+              <w:spacing w:before="120" w:after="0"/>
+            </w:pPr>
+            <w:r>
+              <w:rPr>
+                <w:b/>
+              </w:rPr>
+              <w:t>Horoscope Finder (</w:t>
+            </w:r>
+            <w:proofErr w:type="spellStart"/>
+            <w:r>
+              <w:rPr>
+                <w:b/>
+              </w:rPr>
+              <w:t>FrontEnd</w:t>
+            </w:r>
+            <w:proofErr w:type="spellEnd"/>
+            <w:r>
+              <w:rPr>
+                <w:b/>
+              </w:rPr>
+              <w:t xml:space="preserve"> Web App)</w:t>
+            </w:r>
+            <w:r>
+              <w:t xml:space="preserve"> </w:t>
             </w:r>
             <w:r>
               <w:t>–</w:t>
             </w:r>
-          </w:p>
-          <w:p>
-            <w:pPr>
-              <w:spacing w:before="120" w:after="0"/>
-            </w:pPr>
-            <w:r>
-              <w:rPr>
-                <w:b/>
-              </w:rPr>
-              <w:t>Other Projects:</w:t>
-            </w:r>
-            <w:r>
-              <w:t xml:space="preserve"> Small Lakes Casino Virtual Slot Machine, Los Angeles StarGazers Society APOD Web App with NASA API integration, On-demand background color changer for Partnered Twitch streamer, and many more </w:t>
-            </w:r>
-          </w:p>
-          <w:p>
-            <w:pPr>
-              <w:spacing w:before="120" w:after="0"/>
-            </w:pPr>
+            <w:r>
+              <w:t xml:space="preserve"> Enter your birthday and find your horoscope</w:t>
+            </w:r>
+          </w:p>
+          <w:p>
+            <w:pPr>
+              <w:spacing w:before="120" w:after="0"/>
+            </w:pPr>
+          </w:p>
+          <w:p>
+            <w:pPr>
+              <w:spacing w:before="120" w:after="0"/>
+            </w:pPr>
+            <w:bookmarkStart w:id="0" w:name="_GoBack"/>
+            <w:bookmarkEnd w:id="0"/>
           </w:p>
           <w:p>
             <w:pPr>
@@ -286,7 +424,34 @@
               <w:spacing w:before="120"/>
             </w:pPr>
             <w:r>
-              <w:t>Full Stack Web Developer at Bob's Consulting | Boston, MA</w:t>
+              <w:t>Machine Operator</w:t>
+            </w:r>
+            <w:r>
+              <w:t xml:space="preserve"> </w:t>
+            </w:r>
+            <w:proofErr w:type="gramStart"/>
+            <w:r>
+              <w:t xml:space="preserve">at  </w:t>
+            </w:r>
+            <w:proofErr w:type="spellStart"/>
+            <w:r>
+              <w:t>Outfront</w:t>
+            </w:r>
+            <w:proofErr w:type="spellEnd"/>
+            <w:proofErr w:type="gramEnd"/>
+            <w:r>
+              <w:t xml:space="preserve"> Portable Solutions</w:t>
+            </w:r>
+            <w:r>
+              <w:t xml:space="preserve"> | </w:t>
+            </w:r>
+            <w:proofErr w:type="spellStart"/>
+            <w:r>
+              <w:t>Beamsville</w:t>
+            </w:r>
+            <w:proofErr w:type="spellEnd"/>
+            <w:r>
+              <w:t>, Ontario</w:t>
             </w:r>
           </w:p>
           <w:p>
@@ -311,127 +476,51 @@
                 <w:sz w:val="16"/>
                 <w:szCs w:val="16"/>
               </w:rPr>
-              <w:t>January 2019 — Present</w:t>
-            </w:r>
-          </w:p>
-          <w:p>
-            <w:pPr>
-              <w:spacing w:before="120" w:after="0"/>
-            </w:pPr>
-            <w:r>
-              <w:t xml:space="preserve">Created full stack web applications and static websites for different clients across small and medium size businesses. Also, consulted on SEO and social media strategy. Some clients included: </w:t>
-            </w:r>
-          </w:p>
-          <w:p>
-            <w:pPr>
-              <w:spacing w:before="120" w:after="0"/>
-            </w:pPr>
-            <w:r>
-              <w:t>Actual Client –</w:t>
-            </w:r>
-          </w:p>
-          <w:p>
-            <w:pPr>
-              <w:spacing w:before="120" w:after="0"/>
-            </w:pPr>
-          </w:p>
-          <w:p>
-            <w:pPr>
-              <w:pStyle w:val="Heading2"/>
-              <w:spacing w:before="120"/>
-            </w:pPr>
-            <w:r>
-              <w:t>Marketing Associate at  Central Perk | Boston, MA</w:t>
-            </w:r>
-          </w:p>
-          <w:p>
-            <w:pPr>
-              <w:pBdr>
-                <w:top w:val="nil"/>
-                <w:left w:val="nil"/>
-                <w:bottom w:val="nil"/>
-                <w:right w:val="nil"/>
-                <w:between w:val="nil"/>
-              </w:pBdr>
-              <w:spacing w:before="120" w:after="0"/>
+              <w:t>April 2019</w:t>
+            </w:r>
+            <w:r>
               <w:rPr>
                 <w:color w:val="2886E7"/>
                 <w:sz w:val="16"/>
                 <w:szCs w:val="16"/>
               </w:rPr>
-            </w:pPr>
+              <w:t xml:space="preserve"> — </w:t>
+            </w:r>
             <w:r>
               <w:rPr>
                 <w:color w:val="2886E7"/>
                 <w:sz w:val="16"/>
                 <w:szCs w:val="16"/>
               </w:rPr>
-              <w:t>January 2018 — December 2019</w:t>
-            </w:r>
-          </w:p>
-          <w:p>
-            <w:pPr>
-              <w:spacing w:before="120" w:after="0"/>
-            </w:pPr>
-            <w:r>
-              <w:t xml:space="preserve">Established a strategy and communications campaign that raised 300% over fundraising goal raising 35,000 digitally and $110,000 in total. </w:t>
-            </w:r>
-          </w:p>
-          <w:p>
-            <w:pPr>
-              <w:spacing w:before="120" w:after="0"/>
-            </w:pPr>
-          </w:p>
-          <w:p>
-            <w:pPr>
-              <w:pStyle w:val="Heading1"/>
-              <w:spacing w:before="120" w:line="312" w:lineRule="auto"/>
-            </w:pPr>
-            <w:r>
-              <w:t xml:space="preserve">VOLUNTEERING </w:t>
-            </w:r>
-          </w:p>
-          <w:p>
-            <w:pPr>
-              <w:pStyle w:val="Heading2"/>
-              <w:spacing w:before="120"/>
-            </w:pPr>
-            <w:bookmarkStart w:id="0" w:name="_heading=h.ym1kam1xxn9b" w:colFirst="0" w:colLast="0"/>
-            <w:bookmarkEnd w:id="0"/>
-            <w:r>
-              <w:t>Free Software Foundation | Boston, MA</w:t>
-            </w:r>
-          </w:p>
-          <w:p>
-            <w:pPr>
-              <w:spacing w:before="120" w:after="0"/>
-              <w:rPr>
-                <w:color w:val="2886E7"/>
-                <w:sz w:val="16"/>
-                <w:szCs w:val="16"/>
-              </w:rPr>
-            </w:pPr>
-            <w:r>
-              <w:rPr>
-                <w:color w:val="2886E7"/>
-                <w:sz w:val="16"/>
-                <w:szCs w:val="16"/>
-              </w:rPr>
-              <w:t>March 2020 — Present</w:t>
-            </w:r>
-          </w:p>
-          <w:p>
-            <w:pPr>
-              <w:spacing w:before="120" w:after="0"/>
-            </w:pPr>
-            <w:r>
-              <w:t xml:space="preserve">Helped organize mailing for end-of-year fundraising campaigns. </w:t>
+              <w:t>January 2021</w:t>
+            </w:r>
+          </w:p>
+          <w:p>
+            <w:pPr>
+              <w:spacing w:before="120" w:after="0"/>
+            </w:pPr>
+            <w:r>
+              <w:t>Programmed and operated several computer controlled machines, managed</w:t>
+            </w:r>
+            <w:r>
+              <w:t xml:space="preserve"> workf</w:t>
+            </w:r>
+            <w:r>
+              <w:t>low and worked as project lead at a medium sized business. Managed inventory with ERP software.</w:t>
+            </w:r>
+          </w:p>
+          <w:p>
+            <w:pPr>
+              <w:spacing w:before="120" w:after="0"/>
+            </w:pPr>
+            <w:r>
+              <w:t xml:space="preserve"> </w:t>
             </w:r>
           </w:p>
         </w:tc>
         <w:tc>
           <w:tcPr>
-            <w:tcW w:w="2790" w:type="dxa"/>
+            <w:tcW w:w="0" w:type="auto"/>
           </w:tcPr>
           <w:p>
             <w:pPr>
@@ -496,6 +585,7 @@
                 </w:rPr>
                 <w:t>github.com/</w:t>
               </w:r>
+              <w:proofErr w:type="spellStart"/>
             </w:hyperlink>
             <w:r>
               <w:rPr>
@@ -503,6 +593,7 @@
               </w:rPr>
               <w:t>josef-kretz</w:t>
             </w:r>
+            <w:proofErr w:type="spellEnd"/>
           </w:p>
           <w:p>
             <w:pPr>
@@ -516,6 +607,7 @@
                 </w:rPr>
                 <w:t>linkedin.com/in/</w:t>
               </w:r>
+              <w:proofErr w:type="spellStart"/>
             </w:hyperlink>
             <w:r>
               <w:rPr>
@@ -523,6 +615,7 @@
               </w:rPr>
               <w:t>josef-kretz</w:t>
             </w:r>
+            <w:proofErr w:type="spellEnd"/>
           </w:p>
           <w:p>
             <w:pPr>
@@ -536,6 +629,7 @@
                 </w:rPr>
                 <w:t>@</w:t>
               </w:r>
+              <w:proofErr w:type="spellStart"/>
             </w:hyperlink>
             <w:r>
               <w:rPr>
@@ -543,6 +637,7 @@
               </w:rPr>
               <w:t>josef_kretz</w:t>
             </w:r>
+            <w:proofErr w:type="spellEnd"/>
           </w:p>
           <w:p>
             <w:pPr>
@@ -595,8 +690,6 @@
             <w:r>
               <w:t>JavaS</w:t>
             </w:r>
-            <w:bookmarkStart w:id="1" w:name="_GoBack"/>
-            <w:bookmarkEnd w:id="1"/>
             <w:r>
               <w:t>cript</w:t>
             </w:r>

</xml_diff>